<commit_message>
Creation of Serious Game repo
Created serious game repository, hence removal of serious game documentation from entertainment repo.
</commit_message>
<xml_diff>
--- a/Documentation/Entertainment Pendulum Analysis.docx
+++ b/Documentation/Entertainment Pendulum Analysis.docx
@@ -67,7 +67,25 @@
           <w:sz w:val="32"/>
           <w:szCs w:val="22"/>
         </w:rPr>
-        <w:t>Tyfring-00: entertainment sci-fi game</w:t>
+        <w:t>Ty</w:t>
+      </w:r>
+      <w:r>
+        <w:rPr>
+          <w:b/>
+          <w:bCs/>
+          <w:sz w:val="32"/>
+          <w:szCs w:val="22"/>
+        </w:rPr>
+        <w:t>r</w:t>
+      </w:r>
+      <w:r>
+        <w:rPr>
+          <w:b/>
+          <w:bCs/>
+          <w:sz w:val="32"/>
+          <w:szCs w:val="22"/>
+        </w:rPr>
+        <w:t>fing-00: entertainment sci-fi game</w:t>
       </w:r>
     </w:p>
     <w:p>
@@ -114,6 +132,8 @@
         </w:rPr>
         <w:t>Team Members:</w:t>
       </w:r>
+      <w:bookmarkStart w:id="0" w:name="_GoBack"/>
+      <w:bookmarkEnd w:id="0"/>
     </w:p>
     <w:p>
       <w:pPr>
@@ -303,8 +323,6 @@
         </w:rPr>
         <w:t>The core game loop revolves around survival of a hostile space station through various different movement mechanics and survival elements. The goal of escaping the space station will be well defined at the beginning through the artificial intelligence of the space station teasing the player about their current failure to escape. Players will have to manage their oxygen levels whilst solving environmental puzzles and avoiding the artificial intelligence efforts to undermine the player. Clear feedback will be provided to the player through the artificial intelligence, who communicates with the player throughout the game as the antagonist.</w:t>
       </w:r>
-      <w:bookmarkStart w:id="0" w:name="_GoBack"/>
-      <w:bookmarkEnd w:id="0"/>
     </w:p>
     <w:p>
       <w:pPr>

</xml_diff>